<commit_message>
Added additional webpage work and files. Additionally worked further on the report
</commit_message>
<xml_diff>
--- a/Reports/Abstract.docx
+++ b/Reports/Abstract.docx
@@ -37,7 +37,7 @@
           <w:numId w:val="1"/>
         </w:numPr>
       </w:pPr>
-      <w:hyperlink r:id="rId6" w:history="1">
+      <w:hyperlink r:id="rId9" w:history="1">
         <w:r>
           <w:rPr>
             <w:rStyle w:val="Hyperlink"/>
@@ -116,6 +116,30 @@
         </w:rPr>
         <w:t>ii. We used a Decision Tree from the Scikit library. We took in many features about a team’s stats and the regular season game stats and took the differential of these features so we ended with point differential, rebound differential, FG percentage, and other features.</w:t>
       </w:r>
+      <w:r>
+        <w:rPr>
+          <w:rFonts w:eastAsia="Times New Roman" w:cs="Times New Roman"/>
+          <w:color w:val="222222"/>
+          <w:shd w:val="clear" w:color="auto" w:fill="FEFEFE"/>
+        </w:rPr>
+        <w:t xml:space="preserve"> Additionally, we limited the size of our tree to prevent </w:t>
+      </w:r>
+      <w:r>
+        <w:rPr>
+          <w:rFonts w:eastAsia="Times New Roman" w:cs="Times New Roman"/>
+          <w:color w:val="222222"/>
+          <w:shd w:val="clear" w:color="auto" w:fill="FEFEFE"/>
+        </w:rPr>
+        <w:t>over fitting</w:t>
+      </w:r>
+      <w:r>
+        <w:rPr>
+          <w:rFonts w:eastAsia="Times New Roman" w:cs="Times New Roman"/>
+          <w:color w:val="222222"/>
+          <w:shd w:val="clear" w:color="auto" w:fill="FEFEFE"/>
+        </w:rPr>
+        <w:t>.</w:t>
+      </w:r>
     </w:p>
     <w:p>
       <w:pPr>
@@ -148,8 +172,18 @@
           <w:color w:val="222222"/>
           <w:shd w:val="clear" w:color="auto" w:fill="FEFEFE"/>
         </w:rPr>
-        <w:t>our decision tree with the team stats over the season* as our features and whether a team won a game as the output space and restricting our training set to the regular season. Then we measured our success originally based on the percentage of games that we guessed correctly and then the number of points that we achieved based on the yahoo bracket challenge.</w:t>
-      </w:r>
+        <w:t xml:space="preserve">our decision tree with the team stats over the season* as our features and whether a team won a game as the output space and restricting our training set to the regular season. Then we measured our success originally based on the percentage of games that we guessed correctly </w:t>
+      </w:r>
+      <w:r>
+        <w:rPr>
+          <w:rFonts w:eastAsia="Times New Roman" w:cs="Times New Roman"/>
+          <w:color w:val="222222"/>
+          <w:shd w:val="clear" w:color="auto" w:fill="FEFEFE"/>
+        </w:rPr>
+        <w:t>in the playoffs.</w:t>
+      </w:r>
+      <w:bookmarkStart w:id="0" w:name="_GoBack"/>
+      <w:bookmarkEnd w:id="0"/>
     </w:p>
     <w:p>
       <w:pPr>
@@ -166,7 +200,39 @@
           <w:color w:val="222222"/>
           <w:shd w:val="clear" w:color="auto" w:fill="FEFEFE"/>
         </w:rPr>
-        <w:t xml:space="preserve">iv. We found that point differential is the most important feature in our decision tree. </w:t>
+        <w:t xml:space="preserve">iv. We found that </w:t>
+      </w:r>
+      <w:r>
+        <w:rPr>
+          <w:rFonts w:eastAsia="Times New Roman" w:cs="Times New Roman"/>
+          <w:color w:val="222222"/>
+          <w:shd w:val="clear" w:color="auto" w:fill="FEFEFE"/>
+        </w:rPr>
+        <w:t xml:space="preserve">defensive </w:t>
+      </w:r>
+      <w:r>
+        <w:rPr>
+          <w:rFonts w:eastAsia="Times New Roman" w:cs="Times New Roman"/>
+          <w:color w:val="222222"/>
+          <w:shd w:val="clear" w:color="auto" w:fill="FEFEFE"/>
+        </w:rPr>
+        <w:t>point differential</w:t>
+      </w:r>
+      <w:r>
+        <w:rPr>
+          <w:rFonts w:eastAsia="Times New Roman" w:cs="Times New Roman"/>
+          <w:color w:val="222222"/>
+          <w:shd w:val="clear" w:color="auto" w:fill="FEFEFE"/>
+        </w:rPr>
+        <w:t xml:space="preserve"> (opponent team points allowed)</w:t>
+      </w:r>
+      <w:r>
+        <w:rPr>
+          <w:rFonts w:eastAsia="Times New Roman" w:cs="Times New Roman"/>
+          <w:color w:val="222222"/>
+          <w:shd w:val="clear" w:color="auto" w:fill="FEFEFE"/>
+        </w:rPr>
+        <w:t xml:space="preserve"> is the most important feature in our decision tree. </w:t>
       </w:r>
       <w:r>
         <w:rPr>
@@ -182,7 +248,23 @@
           <w:color w:val="222222"/>
           <w:shd w:val="clear" w:color="auto" w:fill="FEFEFE"/>
         </w:rPr>
-        <w:t>Our solution performed well in our first analysis of how many games it was able to correctly predict with 78% accuracy.</w:t>
+        <w:t>Our solution performed well in our first analysis of how many games it was a</w:t>
+      </w:r>
+      <w:r>
+        <w:rPr>
+          <w:rFonts w:eastAsia="Times New Roman" w:cs="Times New Roman"/>
+          <w:color w:val="222222"/>
+          <w:shd w:val="clear" w:color="auto" w:fill="FEFEFE"/>
+        </w:rPr>
+        <w:t>ble to correctly predict with 79% accurac</w:t>
+      </w:r>
+      <w:r>
+        <w:rPr>
+          <w:rFonts w:eastAsia="Times New Roman" w:cs="Times New Roman"/>
+          <w:color w:val="222222"/>
+          <w:shd w:val="clear" w:color="auto" w:fill="FEFEFE"/>
+        </w:rPr>
+        <w:t xml:space="preserve">y in the 2015 season. </w:t>
       </w:r>
     </w:p>
     <w:p>
@@ -199,20 +281,11 @@
           <w:color w:val="222222"/>
           <w:shd w:val="clear" w:color="auto" w:fill="FEFEFE"/>
         </w:rPr>
-        <w:t>F. (Display predicted bracket for 2015</w:t>
-      </w:r>
-      <w:bookmarkStart w:id="0" w:name="_GoBack"/>
-      <w:bookmarkEnd w:id="0"/>
-      <w:r>
-        <w:rPr>
-          <w:rFonts w:eastAsia="Times New Roman" w:cs="Times New Roman"/>
-          <w:color w:val="222222"/>
-          <w:shd w:val="clear" w:color="auto" w:fill="FEFEFE"/>
-        </w:rPr>
-        <w:t>)</w:t>
+        <w:t>F. (Display predicted bracket for 2015)</w:t>
       </w:r>
     </w:p>
     <w:sectPr>
+      <w:footerReference w:type="default" r:id="rId10"/>
       <w:pgSz w:w="12240" w:h="15840"/>
       <w:pgMar w:top="1440" w:right="1800" w:bottom="1440" w:left="1800" w:header="720" w:footer="720" w:gutter="0"/>
       <w:cols w:space="720"/>
@@ -220,6 +293,57 @@
     </w:sectPr>
   </w:body>
 </w:document>
+</file>
+
+<file path=word/endnotes.xml><?xml version="1.0" encoding="utf-8"?>
+<w:endnotes xmlns:wpc="http://schemas.microsoft.com/office/word/2010/wordprocessingCanvas" xmlns:mo="http://schemas.microsoft.com/office/mac/office/2008/main" xmlns:mc="http://schemas.openxmlformats.org/markup-compatibility/2006" xmlns:mv="urn:schemas-microsoft-com:mac:vml" xmlns:o="urn:schemas-microsoft-com:office:office" xmlns:r="http://schemas.openxmlformats.org/officeDocument/2006/relationships" xmlns:m="http://schemas.openxmlformats.org/officeDocument/2006/math" xmlns:v="urn:schemas-microsoft-com:vml" xmlns:wp14="http://schemas.microsoft.com/office/word/2010/wordprocessingDrawing" xmlns:wp="http://schemas.openxmlformats.org/drawingml/2006/wordprocessingDrawing" xmlns:w10="urn:schemas-microsoft-com:office:word" xmlns:w="http://schemas.openxmlformats.org/wordprocessingml/2006/main" xmlns:w14="http://schemas.microsoft.com/office/word/2010/wordml" xmlns:wpg="http://schemas.microsoft.com/office/word/2010/wordprocessingGroup" xmlns:wpi="http://schemas.microsoft.com/office/word/2010/wordprocessingInk" xmlns:wne="http://schemas.microsoft.com/office/word/2006/wordml" xmlns:wps="http://schemas.microsoft.com/office/word/2010/wordprocessingShape" mc:Ignorable="w14 wp14">
+  <w:endnote w:type="separator" w:id="-1">
+    <w:p>
+      <w:r>
+        <w:separator/>
+      </w:r>
+    </w:p>
+  </w:endnote>
+  <w:endnote w:type="continuationSeparator" w:id="0">
+    <w:p>
+      <w:r>
+        <w:continuationSeparator/>
+      </w:r>
+    </w:p>
+  </w:endnote>
+</w:endnotes>
+</file>
+
+<file path=word/footer1.xml><?xml version="1.0" encoding="utf-8"?>
+<w:ftr xmlns:wpc="http://schemas.microsoft.com/office/word/2010/wordprocessingCanvas" xmlns:mo="http://schemas.microsoft.com/office/mac/office/2008/main" xmlns:mc="http://schemas.openxmlformats.org/markup-compatibility/2006" xmlns:mv="urn:schemas-microsoft-com:mac:vml" xmlns:o="urn:schemas-microsoft-com:office:office" xmlns:r="http://schemas.openxmlformats.org/officeDocument/2006/relationships" xmlns:m="http://schemas.openxmlformats.org/officeDocument/2006/math" xmlns:v="urn:schemas-microsoft-com:vml" xmlns:wp14="http://schemas.microsoft.com/office/word/2010/wordprocessingDrawing" xmlns:wp="http://schemas.openxmlformats.org/drawingml/2006/wordprocessingDrawing" xmlns:w10="urn:schemas-microsoft-com:office:word" xmlns:w="http://schemas.openxmlformats.org/wordprocessingml/2006/main" xmlns:w14="http://schemas.microsoft.com/office/word/2010/wordml" xmlns:wpg="http://schemas.microsoft.com/office/word/2010/wordprocessingGroup" xmlns:wpi="http://schemas.microsoft.com/office/word/2010/wordprocessingInk" xmlns:wne="http://schemas.microsoft.com/office/word/2006/wordml" xmlns:wps="http://schemas.microsoft.com/office/word/2010/wordprocessingShape" mc:Ignorable="w14 wp14">
+  <w:p>
+    <w:pPr>
+      <w:pStyle w:val="Footer"/>
+    </w:pPr>
+    <w:r>
+      <w:t>*season – We couldn’t separate regular season data from playoff data meaning we trained on the whole season data.</w:t>
+    </w:r>
+  </w:p>
+</w:ftr>
+</file>
+
+<file path=word/footnotes.xml><?xml version="1.0" encoding="utf-8"?>
+<w:footnotes xmlns:wpc="http://schemas.microsoft.com/office/word/2010/wordprocessingCanvas" xmlns:mo="http://schemas.microsoft.com/office/mac/office/2008/main" xmlns:mc="http://schemas.openxmlformats.org/markup-compatibility/2006" xmlns:mv="urn:schemas-microsoft-com:mac:vml" xmlns:o="urn:schemas-microsoft-com:office:office" xmlns:r="http://schemas.openxmlformats.org/officeDocument/2006/relationships" xmlns:m="http://schemas.openxmlformats.org/officeDocument/2006/math" xmlns:v="urn:schemas-microsoft-com:vml" xmlns:wp14="http://schemas.microsoft.com/office/word/2010/wordprocessingDrawing" xmlns:wp="http://schemas.openxmlformats.org/drawingml/2006/wordprocessingDrawing" xmlns:w10="urn:schemas-microsoft-com:office:word" xmlns:w="http://schemas.openxmlformats.org/wordprocessingml/2006/main" xmlns:w14="http://schemas.microsoft.com/office/word/2010/wordml" xmlns:wpg="http://schemas.microsoft.com/office/word/2010/wordprocessingGroup" xmlns:wpi="http://schemas.microsoft.com/office/word/2010/wordprocessingInk" xmlns:wne="http://schemas.microsoft.com/office/word/2006/wordml" xmlns:wps="http://schemas.microsoft.com/office/word/2010/wordprocessingShape" mc:Ignorable="w14 wp14">
+  <w:footnote w:type="separator" w:id="-1">
+    <w:p>
+      <w:r>
+        <w:separator/>
+      </w:r>
+    </w:p>
+  </w:footnote>
+  <w:footnote w:type="continuationSeparator" w:id="0">
+    <w:p>
+      <w:r>
+        <w:continuationSeparator/>
+      </w:r>
+    </w:p>
+  </w:footnote>
+</w:footnotes>
 </file>
 
 <file path=word/numbering.xml><?xml version="1.0" encoding="utf-8"?>
@@ -537,6 +661,48 @@
       <w:szCs w:val="20"/>
     </w:rPr>
   </w:style>
+  <w:style w:type="paragraph" w:styleId="Header">
+    <w:name w:val="header"/>
+    <w:basedOn w:val="Normal"/>
+    <w:link w:val="HeaderChar"/>
+    <w:uiPriority w:val="99"/>
+    <w:unhideWhenUsed/>
+    <w:rsid w:val="00D83729"/>
+    <w:pPr>
+      <w:tabs>
+        <w:tab w:val="center" w:pos="4320"/>
+        <w:tab w:val="right" w:pos="8640"/>
+      </w:tabs>
+    </w:pPr>
+  </w:style>
+  <w:style w:type="character" w:customStyle="1" w:styleId="HeaderChar">
+    <w:name w:val="Header Char"/>
+    <w:basedOn w:val="DefaultParagraphFont"/>
+    <w:link w:val="Header"/>
+    <w:uiPriority w:val="99"/>
+    <w:rsid w:val="00D83729"/>
+  </w:style>
+  <w:style w:type="paragraph" w:styleId="Footer">
+    <w:name w:val="footer"/>
+    <w:basedOn w:val="Normal"/>
+    <w:link w:val="FooterChar"/>
+    <w:uiPriority w:val="99"/>
+    <w:unhideWhenUsed/>
+    <w:rsid w:val="00D83729"/>
+    <w:pPr>
+      <w:tabs>
+        <w:tab w:val="center" w:pos="4320"/>
+        <w:tab w:val="right" w:pos="8640"/>
+      </w:tabs>
+    </w:pPr>
+  </w:style>
+  <w:style w:type="character" w:customStyle="1" w:styleId="FooterChar">
+    <w:name w:val="Footer Char"/>
+    <w:basedOn w:val="DefaultParagraphFont"/>
+    <w:link w:val="Footer"/>
+    <w:uiPriority w:val="99"/>
+    <w:rsid w:val="00D83729"/>
+  </w:style>
 </w:styles>
 </file>
 
@@ -757,6 +923,48 @@
       <w:sz w:val="22"/>
       <w:szCs w:val="20"/>
     </w:rPr>
+  </w:style>
+  <w:style w:type="paragraph" w:styleId="Header">
+    <w:name w:val="header"/>
+    <w:basedOn w:val="Normal"/>
+    <w:link w:val="HeaderChar"/>
+    <w:uiPriority w:val="99"/>
+    <w:unhideWhenUsed/>
+    <w:rsid w:val="00D83729"/>
+    <w:pPr>
+      <w:tabs>
+        <w:tab w:val="center" w:pos="4320"/>
+        <w:tab w:val="right" w:pos="8640"/>
+      </w:tabs>
+    </w:pPr>
+  </w:style>
+  <w:style w:type="character" w:customStyle="1" w:styleId="HeaderChar">
+    <w:name w:val="Header Char"/>
+    <w:basedOn w:val="DefaultParagraphFont"/>
+    <w:link w:val="Header"/>
+    <w:uiPriority w:val="99"/>
+    <w:rsid w:val="00D83729"/>
+  </w:style>
+  <w:style w:type="paragraph" w:styleId="Footer">
+    <w:name w:val="footer"/>
+    <w:basedOn w:val="Normal"/>
+    <w:link w:val="FooterChar"/>
+    <w:uiPriority w:val="99"/>
+    <w:unhideWhenUsed/>
+    <w:rsid w:val="00D83729"/>
+    <w:pPr>
+      <w:tabs>
+        <w:tab w:val="center" w:pos="4320"/>
+        <w:tab w:val="right" w:pos="8640"/>
+      </w:tabs>
+    </w:pPr>
+  </w:style>
+  <w:style w:type="character" w:customStyle="1" w:styleId="FooterChar">
+    <w:name w:val="Footer Char"/>
+    <w:basedOn w:val="DefaultParagraphFont"/>
+    <w:link w:val="Footer"/>
+    <w:uiPriority w:val="99"/>
+    <w:rsid w:val="00D83729"/>
   </w:style>
 </w:styles>
 </file>
@@ -1079,4 +1287,16 @@
   </a:objectDefaults>
   <a:extraClrSchemeLst/>
 </a:theme>
+</file>
+
+<file path=customXml/item1.xml><?xml version="1.0" encoding="utf-8"?>
+<b:Sources xmlns:b="http://schemas.openxmlformats.org/officeDocument/2006/bibliography" xmlns="http://schemas.openxmlformats.org/officeDocument/2006/bibliography" SelectedStyle="/APA.XSL" StyleName="APA"/>
+</file>
+
+<file path=customXml/itemProps1.xml><?xml version="1.0" encoding="utf-8"?>
+<ds:datastoreItem xmlns:ds="http://schemas.openxmlformats.org/officeDocument/2006/customXml" ds:itemID="{61EF114B-1F2E-6F44-B85B-B87AC594AD7D}">
+  <ds:schemaRefs>
+    <ds:schemaRef ds:uri="http://schemas.openxmlformats.org/officeDocument/2006/bibliography"/>
+  </ds:schemaRefs>
+</ds:datastoreItem>
 </file>
</xml_diff>